<commit_message>
change SDL include directory. Add Demo Video fix readme
</commit_message>
<xml_diff>
--- a/UltimateChickenWar/Guide/readme.docx
+++ b/UltimateChickenWar/Guide/readme.docx
@@ -182,8 +182,6 @@
           </wp:anchor>
         </w:drawing>
       </w:r>
-      <w:bookmarkStart w:id="0" w:name="_GoBack"/>
-      <w:bookmarkEnd w:id="0"/>
     </w:p>
     <w:p>
       <w:pPr>
@@ -279,21 +277,30 @@
         <w:ind w:left="709"/>
       </w:pPr>
       <w:r>
+        <w:t>Map will random automatically like:</w:t>
+      </w:r>
+    </w:p>
+    <w:p>
+      <w:pPr>
+        <w:pStyle w:val="ListParagraph"/>
+        <w:ind w:left="709"/>
+      </w:pPr>
+      <w:r>
         <w:rPr>
           <w:rFonts w:ascii="&amp;quot" w:hAnsi="&amp;quot"/>
           <w:noProof/>
           <w:color w:val="666666"/>
         </w:rPr>
         <w:drawing>
-          <wp:anchor distT="0" distB="0" distL="114300" distR="114300" simplePos="0" relativeHeight="251660288" behindDoc="0" locked="0" layoutInCell="1" allowOverlap="1" wp14:anchorId="1168B09C" wp14:editId="784C1A9F">
+          <wp:anchor distT="0" distB="0" distL="114300" distR="114300" simplePos="0" relativeHeight="251660288" behindDoc="0" locked="0" layoutInCell="1" allowOverlap="1" wp14:anchorId="68FE255D" wp14:editId="78EC3F44">
             <wp:simplePos x="0" y="0"/>
             <wp:positionH relativeFrom="column">
-              <wp:posOffset>437116</wp:posOffset>
+              <wp:posOffset>387350</wp:posOffset>
             </wp:positionH>
             <wp:positionV relativeFrom="paragraph">
-              <wp:posOffset>324091</wp:posOffset>
+              <wp:posOffset>47625</wp:posOffset>
             </wp:positionV>
-            <wp:extent cx="5943600" cy="2248364"/>
+            <wp:extent cx="5943600" cy="2247900"/>
             <wp:effectExtent l="0" t="0" r="0" b="0"/>
             <wp:wrapTopAndBottom/>
             <wp:docPr id="6" name="Picture 6" descr="https://lh5.googleusercontent.com/kinzYEDIg37FVqXaVHGNAncI3UZUbkoL2CPPwEl6l53lyk4Y4PiL5_wfMVPNwLaa18fnPbUEXsUe-hdXRNIva1FEAEM2MkJeSop_CgczGMyuUZ1L3huk7n3QyejT3E9sBUlWI2ye"/>
@@ -325,7 +332,7 @@
                   <pic:spPr bwMode="auto">
                     <a:xfrm>
                       <a:off x="0" y="0"/>
-                      <a:ext cx="5943600" cy="2248364"/>
+                      <a:ext cx="5943600" cy="2247900"/>
                     </a:xfrm>
                     <a:prstGeom prst="rect">
                       <a:avLst/>
@@ -338,18 +345,15 @@
                 </pic:pic>
               </a:graphicData>
             </a:graphic>
+            <wp14:sizeRelH relativeFrom="margin">
+              <wp14:pctWidth>0</wp14:pctWidth>
+            </wp14:sizeRelH>
+            <wp14:sizeRelV relativeFrom="margin">
+              <wp14:pctHeight>0</wp14:pctHeight>
+            </wp14:sizeRelV>
           </wp:anchor>
         </w:drawing>
       </w:r>
-      <w:r>
-        <w:t>Map will random automatically like:</w:t>
-      </w:r>
-    </w:p>
-    <w:p>
-      <w:pPr>
-        <w:pStyle w:val="ListParagraph"/>
-        <w:ind w:left="709"/>
-      </w:pPr>
     </w:p>
     <w:p>
       <w:pPr>
@@ -369,6 +373,8 @@
         </w:rPr>
         <w:t>Rules</w:t>
       </w:r>
+      <w:bookmarkStart w:id="0" w:name="_GoBack"/>
+      <w:bookmarkEnd w:id="0"/>
     </w:p>
     <w:p>
       <w:pPr>
@@ -824,6 +830,14 @@
         </w:rPr>
         <w:t>Opponent’s HP = Opponent’s HP + Opponent’s DEF – Your ATK</w:t>
       </w:r>
+      <w:r>
+        <w:rPr>
+          <w:b/>
+          <w:i/>
+          <w:color w:val="FF0000"/>
+        </w:rPr>
+        <w:t xml:space="preserve"> (if its DEF is smaller than your ATK)</w:t>
+      </w:r>
     </w:p>
     <w:p>
       <w:pPr>
@@ -1066,7 +1080,7 @@
       </w:pPr>
       <w:r>
         <w:pict>
-          <v:shape id="Picture 14" o:spid="_x0000_i1054" type="#_x0000_t75" style="width:24pt;height:24pt;visibility:visible;mso-wrap-style:square" o:bullet="t">
+          <v:shape id="Picture 14" o:spid="_x0000_i1026" type="#_x0000_t75" style="width:24.2pt;height:24.2pt;visibility:visible;mso-wrap-style:square" o:bullet="t">
             <v:imagedata r:id="rId18" o:title=""/>
           </v:shape>
         </w:pict>
@@ -1160,7 +1174,7 @@
         <v:path o:extrusionok="f" gradientshapeok="t" o:connecttype="rect"/>
         <o:lock v:ext="edit" aspectratio="t"/>
       </v:shapetype>
-      <v:shape id="_x0000_i1030" type="#_x0000_t75" style="width:24pt;height:24pt;visibility:visible;mso-wrap-style:square" o:bullet="t">
+      <v:shape id="_x0000_i1028" type="#_x0000_t75" style="width:24.2pt;height:24.2pt;visibility:visible;mso-wrap-style:square" o:bullet="t">
         <v:imagedata r:id="rId1" o:title=""/>
       </v:shape>
     </w:pict>
@@ -1995,7 +2009,7 @@
 </file>
 
 <file path=customXml/itemProps1.xml><?xml version="1.0" encoding="utf-8"?>
-<ds:datastoreItem xmlns:ds="http://schemas.openxmlformats.org/officeDocument/2006/customXml" ds:itemID="{53B6B379-B60B-434E-8CD6-EEE2F5635325}">
+<ds:datastoreItem xmlns:ds="http://schemas.openxmlformats.org/officeDocument/2006/customXml" ds:itemID="{0140C141-80E1-4F92-ACA6-4F4595779838}">
   <ds:schemaRefs>
     <ds:schemaRef ds:uri="http://schemas.openxmlformats.org/officeDocument/2006/bibliography"/>
   </ds:schemaRefs>

</xml_diff>